<commit_message>
order management pug(modify required)
</commit_message>
<xml_diff>
--- a/개발 라우팅 가이드라인 [10월 18일].docx
+++ b/개발 라우팅 가이드라인 [10월 18일].docx
@@ -412,9 +412,6 @@
           <w:numId w:val="1"/>
         </w:numPr>
         <w:ind w:leftChars="0"/>
-        <w:rPr>
-          <w:rFonts w:hint="eastAsia"/>
-        </w:rPr>
       </w:pPr>
       <w:r>
         <w:rPr>
@@ -523,8 +520,19 @@
         </w:rPr>
         <w:t>]</w:t>
       </w:r>
-      <w:bookmarkStart w:id="0" w:name="_GoBack"/>
-      <w:bookmarkEnd w:id="0"/>
+      <w:r>
+        <w:rPr>
+          <w:color w:val="0070C0"/>
+        </w:rPr>
+        <w:t xml:space="preserve"> – </w:t>
+      </w:r>
+      <w:r>
+        <w:rPr>
+          <w:rFonts w:hint="eastAsia"/>
+          <w:color w:val="0070C0"/>
+        </w:rPr>
+        <w:t>기영</w:t>
+      </w:r>
     </w:p>
     <w:p>
       <w:pPr>
@@ -770,6 +778,19 @@
         </w:rPr>
         <w:t>]</w:t>
       </w:r>
+      <w:r>
+        <w:rPr>
+          <w:color w:val="0070C0"/>
+        </w:rPr>
+        <w:t xml:space="preserve"> – </w:t>
+      </w:r>
+      <w:r>
+        <w:rPr>
+          <w:rFonts w:hint="eastAsia"/>
+          <w:color w:val="0070C0"/>
+        </w:rPr>
+        <w:t>기영</w:t>
+      </w:r>
     </w:p>
     <w:p>
       <w:pPr>
@@ -787,6 +808,8 @@
       <w:r>
         <w:t>/seller/+</w:t>
       </w:r>
+      <w:bookmarkStart w:id="0" w:name="_GoBack"/>
+      <w:bookmarkEnd w:id="0"/>
     </w:p>
     <w:p>
       <w:pPr>
@@ -1001,13 +1024,26 @@
           <w:rFonts w:hint="eastAsia"/>
           <w:color w:val="0070C0"/>
         </w:rPr>
-        <w:t>예정</w:t>
+        <w:t>하는 중</w:t>
       </w:r>
       <w:r>
         <w:rPr>
           <w:color w:val="0070C0"/>
         </w:rPr>
         <w:t>]</w:t>
+      </w:r>
+      <w:r>
+        <w:rPr>
+          <w:color w:val="0070C0"/>
+        </w:rPr>
+        <w:t xml:space="preserve"> – </w:t>
+      </w:r>
+      <w:r>
+        <w:rPr>
+          <w:rFonts w:hint="eastAsia"/>
+          <w:color w:val="0070C0"/>
+        </w:rPr>
+        <w:t>순우</w:t>
       </w:r>
     </w:p>
     <w:p>
@@ -1052,13 +1088,26 @@
           <w:rFonts w:hint="eastAsia"/>
           <w:color w:val="0070C0"/>
         </w:rPr>
-        <w:t>예정</w:t>
+        <w:t>하는 중</w:t>
       </w:r>
       <w:r>
         <w:rPr>
           <w:color w:val="0070C0"/>
         </w:rPr>
         <w:t>]</w:t>
+      </w:r>
+      <w:r>
+        <w:rPr>
+          <w:color w:val="0070C0"/>
+        </w:rPr>
+        <w:t xml:space="preserve"> – </w:t>
+      </w:r>
+      <w:r>
+        <w:rPr>
+          <w:rFonts w:hint="eastAsia"/>
+          <w:color w:val="0070C0"/>
+        </w:rPr>
+        <w:t>순우</w:t>
       </w:r>
     </w:p>
     <w:p>
@@ -1183,6 +1232,19 @@
           <w:color w:val="0070C0"/>
         </w:rPr>
         <w:t>]</w:t>
+      </w:r>
+      <w:r>
+        <w:rPr>
+          <w:color w:val="0070C0"/>
+        </w:rPr>
+        <w:t xml:space="preserve"> – </w:t>
+      </w:r>
+      <w:r>
+        <w:rPr>
+          <w:rFonts w:hint="eastAsia"/>
+          <w:color w:val="0070C0"/>
+        </w:rPr>
+        <w:t>기영</w:t>
       </w:r>
     </w:p>
     <w:sectPr>

</xml_diff>